<commit_message>
typos + few details fixed
</commit_message>
<xml_diff>
--- a/docs/cfps/cft_sigcomm16.docx
+++ b/docs/cfps/cft_sigcomm16.docx
@@ -10,19 +10,17 @@
           <w:rFonts w:ascii="Times New Roman" w:eastAsia="Times New Roman" w:hAnsi="Times New Roman" w:cs="Times New Roman"/>
           <w:b/>
           <w:bCs/>
-          <w:sz w:val="36"/>
-          <w:szCs w:val="36"/>
-        </w:rPr>
-      </w:pPr>
-      <w:bookmarkStart w:id="0" w:name="_GoBack"/>
-      <w:bookmarkEnd w:id="0"/>
+          <w:sz w:val="40"/>
+          <w:szCs w:val="40"/>
+        </w:rPr>
+      </w:pPr>
       <w:r>
         <w:rPr>
           <w:rFonts w:ascii="Times New Roman" w:eastAsia="Times New Roman" w:hAnsi="Times New Roman" w:cs="Times New Roman"/>
           <w:b/>
           <w:bCs/>
-          <w:sz w:val="36"/>
-          <w:szCs w:val="36"/>
+          <w:sz w:val="40"/>
+          <w:szCs w:val="40"/>
         </w:rPr>
         <w:t>Call for Tutorials</w:t>
       </w:r>
@@ -30,6 +28,7 @@
     <w:p>
       <w:pPr>
         <w:spacing w:before="100" w:beforeAutospacing="1" w:after="100" w:afterAutospacing="1"/>
+        <w:jc w:val="both"/>
         <w:rPr>
           <w:rFonts w:ascii="Times New Roman" w:eastAsia="Times New Roman" w:hAnsi="Times New Roman" w:cs="Times New Roman"/>
           <w:sz w:val="24"/>
@@ -48,6 +47,7 @@
     <w:p>
       <w:pPr>
         <w:spacing w:before="100" w:beforeAutospacing="1" w:after="100" w:afterAutospacing="1"/>
+        <w:jc w:val="both"/>
         <w:rPr>
           <w:rFonts w:ascii="Times New Roman" w:eastAsia="Times New Roman" w:hAnsi="Times New Roman" w:cs="Times New Roman"/>
           <w:sz w:val="24"/>
@@ -78,33 +78,15 @@
           <w:sz w:val="24"/>
           <w:szCs w:val="24"/>
         </w:rPr>
-        <w:t xml:space="preserve">Tutorial proposals should be submitted in PDF format, should not exceed three (3) pages in total, and be sent </w:t>
-      </w:r>
-      <w:proofErr w:type="gramStart"/>
-      <w:r>
-        <w:rPr>
-          <w:rFonts w:ascii="Times New Roman" w:eastAsia="Times New Roman" w:hAnsi="Times New Roman" w:cs="Times New Roman"/>
-          <w:sz w:val="24"/>
-          <w:szCs w:val="24"/>
-        </w:rPr>
-        <w:t xml:space="preserve">to </w:t>
-      </w:r>
-      <w:r>
-        <w:rPr>
-          <w:rFonts w:ascii="Times New Roman" w:eastAsia="Times New Roman" w:hAnsi="Times New Roman" w:cs="Times New Roman"/>
-          <w:sz w:val="24"/>
-          <w:szCs w:val="24"/>
-        </w:rPr>
-        <w:t xml:space="preserve"> Raj</w:t>
-      </w:r>
-      <w:proofErr w:type="gramEnd"/>
-      <w:r>
-        <w:rPr>
-          <w:rFonts w:ascii="Times New Roman" w:eastAsia="Times New Roman" w:hAnsi="Times New Roman" w:cs="Times New Roman"/>
-          <w:sz w:val="24"/>
-          <w:szCs w:val="24"/>
-        </w:rPr>
-        <w:t xml:space="preserve"> Jain (jain@wustl.edu</w:t>
+        <w:t xml:space="preserve">Tutorial proposals should be submitted in PDF format, should not exceed three (3) pages in total, and be sent to </w:t>
+      </w:r>
+      <w:r>
+        <w:rPr>
+          <w:rFonts w:ascii="Times New Roman" w:eastAsia="Times New Roman" w:hAnsi="Times New Roman" w:cs="Times New Roman"/>
+          <w:sz w:val="24"/>
+          <w:szCs w:val="24"/>
+        </w:rPr>
+        <w:t>Raj Jain (jain@wustl.edu</w:t>
       </w:r>
       <w:r>
         <w:rPr>
@@ -380,7 +362,23 @@
           <w:sz w:val="24"/>
           <w:szCs w:val="24"/>
         </w:rPr>
-        <w:t>It is recommended that there are up to three speakers for a full-day tutorial and up to two speakers for a half-day tutorial. Tutorial speakers are expected to hold a PhD degree in computer science or a related area. Exceptions will need to get approval from the tutorial co-chairs.</w:t>
+        <w:t>It is recommended that there are up to three speakers for a full-day tutorial and up to two speakers for a half-day tutorial. Tutorial speakers are expected to hold a PhD degree in computer science or a related area. Exceptions will need to get appr</w:t>
+      </w:r>
+      <w:r>
+        <w:rPr>
+          <w:rFonts w:ascii="Times New Roman" w:eastAsia="Times New Roman" w:hAnsi="Times New Roman" w:cs="Times New Roman"/>
+          <w:sz w:val="24"/>
+          <w:szCs w:val="24"/>
+        </w:rPr>
+        <w:t>oval from the tutorial co-chair</w:t>
+      </w:r>
+      <w:r>
+        <w:rPr>
+          <w:rFonts w:ascii="Times New Roman" w:eastAsia="Times New Roman" w:hAnsi="Times New Roman" w:cs="Times New Roman"/>
+          <w:sz w:val="24"/>
+          <w:szCs w:val="24"/>
+        </w:rPr>
+        <w:t>.</w:t>
       </w:r>
     </w:p>
     <w:p>
@@ -424,7 +422,25 @@
           <w:sz w:val="24"/>
           <w:szCs w:val="24"/>
         </w:rPr>
-        <w:t>Upon acceptance of a tutorial proposal, either the tutorial co-chairs or the tutorial speakers can request a cancelation of the tutorial if there is clear evidence indicating low attendance of the tutorial by the early registration deadline.</w:t>
+        <w:t>Upon acceptance of a tutorial proposa</w:t>
+      </w:r>
+      <w:r>
+        <w:rPr>
+          <w:rFonts w:ascii="Times New Roman" w:eastAsia="Times New Roman" w:hAnsi="Times New Roman" w:cs="Times New Roman"/>
+          <w:sz w:val="24"/>
+          <w:szCs w:val="24"/>
+        </w:rPr>
+        <w:t>l, either the tutorial co-chair</w:t>
+      </w:r>
+      <w:bookmarkStart w:id="0" w:name="_GoBack"/>
+      <w:bookmarkEnd w:id="0"/>
+      <w:r>
+        <w:rPr>
+          <w:rFonts w:ascii="Times New Roman" w:eastAsia="Times New Roman" w:hAnsi="Times New Roman" w:cs="Times New Roman"/>
+          <w:sz w:val="24"/>
+          <w:szCs w:val="24"/>
+        </w:rPr>
+        <w:t xml:space="preserve"> or the tutorial speakers can request a cancelation of the tutorial if there is clear evidence indicating low attendance of the tutorial by the early registration deadline.</w:t>
       </w:r>
     </w:p>
     <w:p>

</xml_diff>